<commit_message>
Personal Info Mara v1.1
</commit_message>
<xml_diff>
--- a/Personal Info.docx
+++ b/Personal Info.docx
@@ -19,25 +19,13 @@
         <w:t>Tamara:</w:t>
       </w:r>
     </w:p>
+    <w:p/>
     <w:p>
-      <w:bookmarkStart w:id="0" w:name="_GoBack"/>
-      <w:bookmarkEnd w:id="0"/>
-    </w:p>
-    <w:p>
       <w:pPr>
         <w:pStyle w:val="NoSpacing"/>
       </w:pPr>
       <w:r>
-        <w:t xml:space="preserve">Name: Tamara Jade Brice, </w:t>
-      </w:r>
-      <w:r>
-        <w:t>“</w:t>
-      </w:r>
-      <w:r>
-        <w:t>Mara Jade</w:t>
-      </w:r>
-      <w:r>
-        <w:t>”</w:t>
+        <w:t>Name: Tamara Jade Brice, “Mara Jade”</w:t>
       </w:r>
     </w:p>
     <w:p>
@@ -75,70 +63,302 @@
         <w:pStyle w:val="NoSpacing"/>
       </w:pPr>
       <w:r>
-        <w:t xml:space="preserve">I have been working in the field of Telecommunications for 12 years. </w:t>
-      </w:r>
-      <w:r>
-        <w:t xml:space="preserve">Throughout my role with my current employer I have worked almost exclusively with enterprise and government contracts specializing in cisco managed networks and </w:t>
-      </w:r>
-      <w:proofErr w:type="spellStart"/>
-      <w:r>
-        <w:t>WiFi</w:t>
-      </w:r>
-      <w:proofErr w:type="spellEnd"/>
+        <w:t>Tamara</w:t>
+      </w:r>
+      <w:r>
+        <w:t xml:space="preserve"> ha</w:t>
+      </w:r>
+      <w:r>
+        <w:t>s</w:t>
+      </w:r>
+      <w:r>
+        <w:t xml:space="preserve"> been working in the field of Telecommunications for 12 years. Throughout </w:t>
+      </w:r>
+      <w:r>
+        <w:t>her</w:t>
+      </w:r>
+      <w:r>
+        <w:t xml:space="preserve"> role</w:t>
+      </w:r>
+      <w:r>
+        <w:t xml:space="preserve"> she</w:t>
+      </w:r>
+      <w:r>
+        <w:t xml:space="preserve"> ha</w:t>
+      </w:r>
+      <w:r>
+        <w:t>s</w:t>
+      </w:r>
+      <w:r>
+        <w:t xml:space="preserve"> worked almost exclusively with enterprise and government contracts specializing in cisco managed networks and WiFi. Outside of work </w:t>
+      </w:r>
+      <w:r>
+        <w:t>she</w:t>
+      </w:r>
+      <w:r>
+        <w:t xml:space="preserve"> spend a great deal of time working on Rally Cars</w:t>
+      </w:r>
+      <w:r>
+        <w:t xml:space="preserve"> and</w:t>
+      </w:r>
+      <w:r>
+        <w:t xml:space="preserve"> volunteer</w:t>
+      </w:r>
+      <w:r>
+        <w:t>ing</w:t>
+      </w:r>
+      <w:r>
+        <w:t xml:space="preserve"> with the Australian Communications Radio Monitors (ACRM for Short), The Adelaide Brown Coats and Shine SA where </w:t>
+      </w:r>
+      <w:r>
+        <w:t>they</w:t>
+      </w:r>
+      <w:r>
+        <w:t xml:space="preserve"> run events to raise money for charities. </w:t>
+      </w:r>
+      <w:r>
+        <w:t>She</w:t>
+      </w:r>
+      <w:r>
+        <w:t xml:space="preserve"> first got interested in IT during high school when</w:t>
+      </w:r>
+      <w:r>
+        <w:t xml:space="preserve"> </w:t>
+      </w:r>
+      <w:r>
+        <w:t>she</w:t>
+      </w:r>
+      <w:r>
+        <w:t xml:space="preserve"> started building </w:t>
+      </w:r>
+      <w:r>
+        <w:t>her</w:t>
+      </w:r>
+      <w:r>
+        <w:t xml:space="preserve"> own gaming machines</w:t>
+      </w:r>
+      <w:r>
+        <w:t>.</w:t>
+      </w:r>
+      <w:r>
+        <w:t xml:space="preserve"> </w:t>
+      </w:r>
+      <w:r>
+        <w:t xml:space="preserve">She </w:t>
+      </w:r>
+      <w:r>
+        <w:t>got heavily into gaming</w:t>
+      </w:r>
+      <w:r>
+        <w:t>,</w:t>
+      </w:r>
+      <w:r>
+        <w:t xml:space="preserve"> 3d modeling and making mods for games</w:t>
+      </w:r>
       <w:r>
         <w:t xml:space="preserve">. </w:t>
       </w:r>
       <w:r>
-        <w:t>Outside of work I spend a great deal of time working on my Rally Cars</w:t>
-      </w:r>
-      <w:r>
-        <w:t xml:space="preserve">, I also </w:t>
-      </w:r>
-      <w:r>
-        <w:t xml:space="preserve">volunteer </w:t>
-      </w:r>
-      <w:r>
-        <w:t>with the</w:t>
-      </w:r>
-      <w:r>
-        <w:t xml:space="preserve"> Australian Communications Radio Monitors (ACRM for Short)</w:t>
-      </w:r>
-      <w:r>
-        <w:t xml:space="preserve">, The </w:t>
-      </w:r>
-      <w:r>
-        <w:t>Adelaide Brown Coats and Shine SA where we run event</w:t>
+        <w:t>Tamara</w:t>
+      </w:r>
+      <w:r>
+        <w:t xml:space="preserve"> </w:t>
+      </w:r>
+      <w:r>
+        <w:t>hasn’t</w:t>
+      </w:r>
+      <w:r>
+        <w:t xml:space="preserve"> had a great opportunity to further </w:t>
+      </w:r>
+      <w:r>
+        <w:t>her</w:t>
+      </w:r>
+      <w:r>
+        <w:t xml:space="preserve"> PC programing skills since school focusing entirely on networking equipment and miss</w:t>
+      </w:r>
+      <w:r>
+        <w:t>es</w:t>
+      </w:r>
+      <w:r>
+        <w:t xml:space="preserve"> making small apps and programs.</w:t>
+      </w:r>
+    </w:p>
+    <w:p>
+      <w:pPr>
+        <w:pStyle w:val="NoSpacing"/>
+      </w:pPr>
+    </w:p>
+    <w:p>
+      <w:pPr>
+        <w:pStyle w:val="NoSpacing"/>
+      </w:pPr>
+      <w:r>
+        <w:t>Tamara</w:t>
+      </w:r>
+      <w:r>
+        <w:t xml:space="preserve"> ha</w:t>
       </w:r>
       <w:r>
         <w:t>s</w:t>
       </w:r>
       <w:r>
-        <w:t xml:space="preserve"> to raise money for </w:t>
-      </w:r>
-      <w:r>
-        <w:t>charities.</w:t>
-      </w:r>
-      <w:r>
-        <w:t xml:space="preserve"> I first got interested </w:t>
-      </w:r>
-      <w:r>
-        <w:t xml:space="preserve">in IT </w:t>
-      </w:r>
-      <w:r>
-        <w:t>during high school when</w:t>
+        <w:t xml:space="preserve"> been working in the field of Telecommunications for 12 years. Throughout </w:t>
+      </w:r>
+      <w:r>
+        <w:t>her</w:t>
+      </w:r>
+      <w:r>
+        <w:t xml:space="preserve"> role</w:t>
+      </w:r>
+      <w:r>
+        <w:t xml:space="preserve"> she</w:t>
+      </w:r>
+      <w:r>
+        <w:t xml:space="preserve"> ha</w:t>
+      </w:r>
+      <w:r>
+        <w:t>s</w:t>
+      </w:r>
+      <w:r>
+        <w:t xml:space="preserve"> worked almost exclusively with enterprise and government contracts specializing in cisco managed networks and WiFi. Outside of work </w:t>
+      </w:r>
+      <w:r>
+        <w:t>she</w:t>
+      </w:r>
+      <w:r>
+        <w:t xml:space="preserve"> spends a great deal of time working on Rally Cars</w:t>
+      </w:r>
+      <w:r>
+        <w:t xml:space="preserve"> and</w:t>
+      </w:r>
+      <w:r>
+        <w:t xml:space="preserve"> volunteer</w:t>
+      </w:r>
+      <w:r>
+        <w:t>ing</w:t>
+      </w:r>
+      <w:r>
+        <w:t xml:space="preserve"> with the Australian Communications Radio Monitors (ACRM for Short), The Adelaide Brown Coats and Shine SA where </w:t>
+      </w:r>
+      <w:r>
+        <w:t>they</w:t>
+      </w:r>
+      <w:r>
+        <w:t xml:space="preserve"> run events to raise money for charities. </w:t>
+      </w:r>
+      <w:r>
+        <w:t>She</w:t>
+      </w:r>
+      <w:r>
+        <w:t xml:space="preserve"> first got interested in IT during high school when </w:t>
+      </w:r>
+      <w:r>
+        <w:t>she</w:t>
+      </w:r>
+      <w:r>
+        <w:t xml:space="preserve"> started building </w:t>
+      </w:r>
+      <w:r>
+        <w:t>her</w:t>
+      </w:r>
+      <w:r>
+        <w:t xml:space="preserve"> own gaming machines</w:t>
+      </w:r>
+      <w:r>
+        <w:t>.</w:t>
       </w:r>
       <w:r>
         <w:t xml:space="preserve"> </w:t>
       </w:r>
       <w:r>
-        <w:t>I started building my own gaming machines and got heavily into gaming and 3d modeling and making mods for games</w:t>
-      </w:r>
-      <w:r>
-        <w:t xml:space="preserve">. </w:t>
-      </w:r>
-      <w:r>
-        <w:t>I ended up doing a lot of networking and spreadsheet work and have spent a lot of time writing macros in excel. I haven’t had a great opportunity to further my PC programing skills since school focusing entirely on networking equipment and I miss making small apps and programs.</w:t>
-      </w:r>
+        <w:t xml:space="preserve">She </w:t>
+      </w:r>
+      <w:r>
+        <w:t>got heavily into gaming</w:t>
+      </w:r>
+      <w:r>
+        <w:t>,</w:t>
+      </w:r>
+      <w:r>
+        <w:t xml:space="preserve"> 3d modelling and making mods for games. </w:t>
+      </w:r>
+      <w:r>
+        <w:t>Tamara</w:t>
+      </w:r>
+      <w:r>
+        <w:t xml:space="preserve"> </w:t>
+      </w:r>
+      <w:r>
+        <w:t>hasn’t</w:t>
+      </w:r>
+      <w:r>
+        <w:t xml:space="preserve"> had a great opportunity to further </w:t>
+      </w:r>
+      <w:r>
+        <w:t>her</w:t>
+      </w:r>
+      <w:r>
+        <w:t xml:space="preserve"> PC programming skills since school focusing entirely on networking equipment and miss</w:t>
+      </w:r>
+      <w:r>
+        <w:t>es</w:t>
+      </w:r>
+      <w:r>
+        <w:t xml:space="preserve"> making small apps and programs.</w:t>
+      </w:r>
+    </w:p>
+    <w:p>
+      <w:pPr>
+        <w:pStyle w:val="NoSpacing"/>
+      </w:pPr>
+    </w:p>
+    <w:p>
+      <w:pPr>
+        <w:pStyle w:val="NoSpacing"/>
+      </w:pPr>
+      <w:r>
+        <w:rPr>
+          <w:noProof/>
+        </w:rPr>
+        <w:lastRenderedPageBreak/>
+        <w:drawing>
+          <wp:inline distT="0" distB="0" distL="0" distR="0" wp14:anchorId="687F8182" wp14:editId="7E98543B">
+            <wp:extent cx="3285714" cy="6085714"/>
+            <wp:effectExtent l="0" t="0" r="0" b="0"/>
+            <wp:docPr id="1" name="Picture 1"/>
+            <wp:cNvGraphicFramePr>
+              <a:graphicFrameLocks xmlns:a="http://schemas.openxmlformats.org/drawingml/2006/main" noChangeAspect="1"/>
+            </wp:cNvGraphicFramePr>
+            <a:graphic xmlns:a="http://schemas.openxmlformats.org/drawingml/2006/main">
+              <a:graphicData uri="http://schemas.openxmlformats.org/drawingml/2006/picture">
+                <pic:pic xmlns:pic="http://schemas.openxmlformats.org/drawingml/2006/picture">
+                  <pic:nvPicPr>
+                    <pic:cNvPr id="1" name=""/>
+                    <pic:cNvPicPr/>
+                  </pic:nvPicPr>
+                  <pic:blipFill>
+                    <a:blip r:embed="rId6"/>
+                    <a:stretch>
+                      <a:fillRect/>
+                    </a:stretch>
+                  </pic:blipFill>
+                  <pic:spPr>
+                    <a:xfrm>
+                      <a:off x="0" y="0"/>
+                      <a:ext cx="3285714" cy="6085714"/>
+                    </a:xfrm>
+                    <a:prstGeom prst="rect">
+                      <a:avLst/>
+                    </a:prstGeom>
+                  </pic:spPr>
+                </pic:pic>
+              </a:graphicData>
+            </a:graphic>
+          </wp:inline>
+        </w:drawing>
+      </w:r>
+      <w:bookmarkStart w:id="0" w:name="_GoBack"/>
+      <w:bookmarkEnd w:id="0"/>
     </w:p>
     <w:sectPr>
       <w:pgSz w:w="12240" w:h="15840"/>
@@ -267,15 +487,6 @@
   </w:abstractNum>
   <w:num w:numId="1">
     <w:abstractNumId w:val="0"/>
-    <w:lvlOverride w:ilvl="0"/>
-    <w:lvlOverride w:ilvl="1"/>
-    <w:lvlOverride w:ilvl="2"/>
-    <w:lvlOverride w:ilvl="3"/>
-    <w:lvlOverride w:ilvl="4"/>
-    <w:lvlOverride w:ilvl="5"/>
-    <w:lvlOverride w:ilvl="6"/>
-    <w:lvlOverride w:ilvl="7"/>
-    <w:lvlOverride w:ilvl="8"/>
   </w:num>
 </w:numbering>
 </file>
@@ -801,12 +1012,20 @@
   </w:style>
   <w:style w:type="paragraph" w:styleId="NoSpacing">
     <w:name w:val="No Spacing"/>
+    <w:link w:val="NoSpacingChar"/>
     <w:uiPriority w:val="1"/>
     <w:qFormat/>
     <w:rsid w:val="004550AB"/>
     <w:pPr>
       <w:spacing w:after="0" w:line="240" w:lineRule="auto"/>
     </w:pPr>
+  </w:style>
+  <w:style w:type="character" w:customStyle="1" w:styleId="NoSpacingChar">
+    <w:name w:val="No Spacing Char"/>
+    <w:basedOn w:val="DefaultParagraphFont"/>
+    <w:link w:val="NoSpacing"/>
+    <w:uiPriority w:val="1"/>
+    <w:rsid w:val="009168BF"/>
   </w:style>
 </w:styles>
 </file>

</xml_diff>